<commit_message>
updating calendar and related files
</commit_message>
<xml_diff>
--- a/TechComm/semester/2021-08-Fall/2021-08-Syllabus-Review.docx
+++ b/TechComm/semester/2021-08-Fall/2021-08-Syllabus-Review.docx
@@ -301,7 +301,23 @@
           <w:rFonts w:ascii="Verdana" w:eastAsia="Times New Roman" w:hAnsi="Verdana" w:cs="Times New Roman"/>
           <w:color w:val="222222"/>
         </w:rPr>
-        <w:t>My name is pronounced tray-see guard-ner.</w:t>
+        <w:t>My name is pronounced tray-see guard-</w:t>
+      </w:r>
+      <w:proofErr w:type="spellStart"/>
+      <w:r>
+        <w:rPr>
+          <w:rFonts w:ascii="Verdana" w:eastAsia="Times New Roman" w:hAnsi="Verdana" w:cs="Times New Roman"/>
+          <w:color w:val="222222"/>
+        </w:rPr>
+        <w:t>ner</w:t>
+      </w:r>
+      <w:proofErr w:type="spellEnd"/>
+      <w:r>
+        <w:rPr>
+          <w:rFonts w:ascii="Verdana" w:eastAsia="Times New Roman" w:hAnsi="Verdana" w:cs="Times New Roman"/>
+          <w:color w:val="222222"/>
+        </w:rPr>
+        <w:t>.</w:t>
       </w:r>
     </w:p>
     <w:p>
@@ -998,7 +1014,21 @@
               <w:rPr>
                 <w:rFonts w:ascii="Verdana" w:hAnsi="Verdana"/>
               </w:rPr>
-              <w:t>Make sure that your work log is up-to-date.</w:t>
+              <w:t xml:space="preserve">Make sure that your work log is </w:t>
+            </w:r>
+            <w:proofErr w:type="gramStart"/>
+            <w:r>
+              <w:rPr>
+                <w:rFonts w:ascii="Verdana" w:hAnsi="Verdana"/>
+              </w:rPr>
+              <w:t>up-to-date</w:t>
+            </w:r>
+            <w:proofErr w:type="gramEnd"/>
+            <w:r>
+              <w:rPr>
+                <w:rFonts w:ascii="Verdana" w:hAnsi="Verdana"/>
+              </w:rPr>
+              <w:t>.</w:t>
             </w:r>
           </w:p>
         </w:tc>
@@ -2148,30 +2178,13 @@
           <w:sz w:val="22"/>
           <w:szCs w:val="22"/>
         </w:rPr>
-        <w:t>In this course, you will compose formal and informal documents that build toward your Recommendation Report. The report can be</w:t>
-      </w:r>
-      <w:r>
-        <w:rPr>
-          <w:rFonts w:ascii="Verdana" w:hAnsi="Verdana"/>
-          <w:color w:val="222222"/>
-          <w:sz w:val="22"/>
-          <w:szCs w:val="22"/>
-        </w:rPr>
-        <w:t xml:space="preserve"> </w:t>
-      </w:r>
-      <w:r>
-        <w:rPr>
-          <w:rFonts w:ascii="Verdana" w:hAnsi="Verdana"/>
-          <w:color w:val="222222"/>
-          <w:sz w:val="22"/>
-          <w:szCs w:val="22"/>
-        </w:rPr>
-        <w:t>15–18 pages long with all the details and information included, but you'll be working on it little by little all term. The sequence of projects outlined below will be your primary focus for the entire term.</w:t>
+        <w:t>In this course, you will compose formal and informal documents that build toward your Recommendation Report. The sequence of projects below will be your focus for the term.</w:t>
       </w:r>
     </w:p>
     <w:p>
       <w:pPr>
         <w:pStyle w:val="Heading4"/>
+        <w:spacing w:after="0"/>
       </w:pPr>
       <w:r>
         <w:t>Choose Your Topic</w:t>
@@ -2306,8 +2319,8 @@
           <w:ilvl w:val="0"/>
           <w:numId w:val="8"/>
         </w:numPr>
-        <w:spacing w:before="100" w:beforeAutospacing="1" w:after="100" w:afterAutospacing="1" w:line="240" w:lineRule="auto"/>
-        <w:ind w:left="1095"/>
+        <w:spacing w:before="100" w:beforeAutospacing="1" w:after="0" w:line="240" w:lineRule="auto"/>
+        <w:ind w:left="1094"/>
         <w:rPr>
           <w:rFonts w:ascii="Verdana" w:hAnsi="Verdana"/>
           <w:color w:val="222222"/>
@@ -2339,7 +2352,7 @@
           <w:sz w:val="22"/>
           <w:szCs w:val="22"/>
         </w:rPr>
-        <w:t xml:space="preserve">Once you choose a topic, you will fill out a proposal form </w:t>
+        <w:t>To propose your topic, you’ll complete a short form and audience analysis</w:t>
       </w:r>
       <w:r>
         <w:rPr>
@@ -2348,21 +2361,13 @@
           <w:sz w:val="22"/>
           <w:szCs w:val="22"/>
         </w:rPr>
-        <w:t>and pitch presentation to propose your topic</w:t>
-      </w:r>
-      <w:r>
-        <w:rPr>
-          <w:rFonts w:ascii="Verdana" w:hAnsi="Verdana"/>
-          <w:color w:val="222222"/>
-          <w:sz w:val="22"/>
-          <w:szCs w:val="22"/>
-        </w:rPr>
-        <w:t>. You can include information from your proposal in the introduction and front matter of your Recommendation Report.</w:t>
+        <w:t>.</w:t>
       </w:r>
     </w:p>
     <w:p>
       <w:pPr>
         <w:pStyle w:val="Heading4"/>
+        <w:spacing w:after="0"/>
       </w:pPr>
       <w:r>
         <w:t>Conduct Secondary Research</w:t>
@@ -2450,12 +2455,49 @@
           <w:sz w:val="22"/>
           <w:szCs w:val="22"/>
         </w:rPr>
-        <w:t>You will gather secondary research (information other people have collected) to support your project by finding books, journal articles, and/or professional websites. After conducting secondary research, you will create a working bibliography, which will later form the bulk of the References section in your Recommendation Report.</w:t>
+        <w:t xml:space="preserve">You will gather secondary research (information other people have collected) to support your project by finding books, journal articles, and/or professional websites. After conducting secondary research, you will create a working bibliography, which will </w:t>
+      </w:r>
+      <w:r>
+        <w:rPr>
+          <w:rFonts w:ascii="Verdana" w:hAnsi="Verdana"/>
+          <w:color w:val="222222"/>
+          <w:sz w:val="22"/>
+          <w:szCs w:val="22"/>
+        </w:rPr>
+        <w:t>become a draft of</w:t>
+      </w:r>
+      <w:r>
+        <w:rPr>
+          <w:rFonts w:ascii="Verdana" w:hAnsi="Verdana"/>
+          <w:color w:val="222222"/>
+          <w:sz w:val="22"/>
+          <w:szCs w:val="22"/>
+        </w:rPr>
+        <w:t xml:space="preserve"> the References section </w:t>
+      </w:r>
+      <w:r>
+        <w:rPr>
+          <w:rFonts w:ascii="Verdana" w:hAnsi="Verdana"/>
+          <w:color w:val="222222"/>
+          <w:sz w:val="22"/>
+          <w:szCs w:val="22"/>
+        </w:rPr>
+        <w:t>of</w:t>
+      </w:r>
+      <w:r>
+        <w:rPr>
+          <w:rFonts w:ascii="Verdana" w:hAnsi="Verdana"/>
+          <w:color w:val="222222"/>
+          <w:sz w:val="22"/>
+          <w:szCs w:val="22"/>
+        </w:rPr>
+        <w:t xml:space="preserve"> your Recommendation Report.</w:t>
       </w:r>
     </w:p>
     <w:p>
       <w:pPr>
         <w:pStyle w:val="Heading4"/>
+        <w:spacing w:after="0"/>
       </w:pPr>
       <w:r>
         <w:t>Conduct Primary Research</w:t>
@@ -2537,12 +2579,128 @@
           <w:sz w:val="22"/>
           <w:szCs w:val="22"/>
         </w:rPr>
-        <w:t>You will also include primary research (information you collect). You might conduct a survey, observe the situation, or interview people who know about the situation. Ideally, primary research is designed so that someone else can duplicate the research, confirming the findings. As a result, you’ll write a how-to document, with a technical description and step-by-step instructions on how to conduct the primary research, which will later become an Appendix in your Recommendation Report.</w:t>
+        <w:t>You will also include primary research (information you collect). You might conduct a survey, observe the situation, or interview people who know about the situation. Ideally, primary research is designed so someone else can duplicate the research, confirming the findings. As a result, you’ll write a how-to document, with step-by-step instructions on how to conduct the primary research, which will later become an Appendix in your Recommendation Report.</w:t>
       </w:r>
     </w:p>
     <w:p>
       <w:pPr>
         <w:pStyle w:val="Heading4"/>
+        <w:spacing w:after="0"/>
+      </w:pPr>
+      <w:r>
+        <w:t>Pitch Your Idea</w:t>
+      </w:r>
+    </w:p>
+    <w:p>
+      <w:pPr>
+        <w:pStyle w:val="NormalWeb"/>
+        <w:spacing w:before="180" w:beforeAutospacing="0" w:after="180" w:afterAutospacing="0"/>
+        <w:rPr>
+          <w:rFonts w:ascii="Verdana" w:hAnsi="Verdana"/>
+          <w:color w:val="222222"/>
+          <w:sz w:val="22"/>
+          <w:szCs w:val="22"/>
+        </w:rPr>
+      </w:pPr>
+      <w:r>
+        <w:rPr>
+          <w:rFonts w:ascii="Verdana" w:hAnsi="Verdana"/>
+          <w:noProof/>
+          <w:color w:val="222222"/>
+          <w:sz w:val="22"/>
+          <w:szCs w:val="22"/>
+        </w:rPr>
+        <w:drawing>
+          <wp:anchor distT="0" distB="0" distL="114300" distR="114300" simplePos="0" relativeHeight="251666432" behindDoc="1" locked="0" layoutInCell="1" allowOverlap="1" wp14:anchorId="73E4731B" wp14:editId="0F1F3560">
+            <wp:simplePos x="0" y="0"/>
+            <wp:positionH relativeFrom="column">
+              <wp:posOffset>5760720</wp:posOffset>
+            </wp:positionH>
+            <wp:positionV relativeFrom="paragraph">
+              <wp:posOffset>60325</wp:posOffset>
+            </wp:positionV>
+            <wp:extent cx="950976" cy="916328"/>
+            <wp:effectExtent l="0" t="0" r="1905" b="0"/>
+            <wp:wrapTight wrapText="bothSides">
+              <wp:wrapPolygon edited="0">
+                <wp:start x="5627" y="0"/>
+                <wp:lineTo x="1731" y="1347"/>
+                <wp:lineTo x="433" y="3593"/>
+                <wp:lineTo x="0" y="11676"/>
+                <wp:lineTo x="0" y="13023"/>
+                <wp:lineTo x="1731" y="21106"/>
+                <wp:lineTo x="16449" y="21106"/>
+                <wp:lineTo x="18180" y="15717"/>
+                <wp:lineTo x="19046" y="7185"/>
+                <wp:lineTo x="21210" y="2245"/>
+                <wp:lineTo x="21210" y="0"/>
+                <wp:lineTo x="5627" y="0"/>
+              </wp:wrapPolygon>
+            </wp:wrapTight>
+            <wp:docPr id="3" name="Picture 3" descr="Icon&#10;&#10;Description automatically generated"/>
+            <wp:cNvGraphicFramePr>
+              <a:graphicFrameLocks xmlns:a="http://schemas.openxmlformats.org/drawingml/2006/main" noChangeAspect="1"/>
+            </wp:cNvGraphicFramePr>
+            <a:graphic xmlns:a="http://schemas.openxmlformats.org/drawingml/2006/main">
+              <a:graphicData uri="http://schemas.openxmlformats.org/drawingml/2006/picture">
+                <pic:pic xmlns:pic="http://schemas.openxmlformats.org/drawingml/2006/picture">
+                  <pic:nvPicPr>
+                    <pic:cNvPr id="3" name="Picture 3" descr="Icon&#10;&#10;Description automatically generated"/>
+                    <pic:cNvPicPr/>
+                  </pic:nvPicPr>
+                  <pic:blipFill>
+                    <a:blip r:embed="rId28" cstate="print">
+                      <a:extLst>
+                        <a:ext uri="{28A0092B-C50C-407E-A947-70E740481C1C}">
+                          <a14:useLocalDpi xmlns:a14="http://schemas.microsoft.com/office/drawing/2010/main" val="0"/>
+                        </a:ext>
+                      </a:extLst>
+                    </a:blip>
+                    <a:stretch>
+                      <a:fillRect/>
+                    </a:stretch>
+                  </pic:blipFill>
+                  <pic:spPr>
+                    <a:xfrm>
+                      <a:off x="0" y="0"/>
+                      <a:ext cx="950976" cy="916328"/>
+                    </a:xfrm>
+                    <a:prstGeom prst="rect">
+                      <a:avLst/>
+                    </a:prstGeom>
+                  </pic:spPr>
+                </pic:pic>
+              </a:graphicData>
+            </a:graphic>
+            <wp14:sizeRelH relativeFrom="margin">
+              <wp14:pctWidth>0</wp14:pctWidth>
+            </wp14:sizeRelH>
+          </wp:anchor>
+        </w:drawing>
+      </w:r>
+      <w:r>
+        <w:rPr>
+          <w:rFonts w:ascii="Verdana" w:hAnsi="Verdana"/>
+          <w:color w:val="222222"/>
+          <w:sz w:val="22"/>
+          <w:szCs w:val="22"/>
+        </w:rPr>
+        <w:t xml:space="preserve">You will pitch your topic and recommendation in a presentation that describes the problem or situation you are examining and then </w:t>
+      </w:r>
+      <w:r>
+        <w:rPr>
+          <w:rFonts w:ascii="Verdana" w:hAnsi="Verdana"/>
+          <w:color w:val="222222"/>
+          <w:sz w:val="22"/>
+          <w:szCs w:val="22"/>
+        </w:rPr>
+        <w:t>recommends a solution. Your pitch will be presented as a short video (no longer than 3 minutes) with an accompanying transcript. Your transcript will become a first draft for the introduction section of your Recommendation Report.</w:t>
+      </w:r>
+    </w:p>
+    <w:p>
+      <w:pPr>
+        <w:pStyle w:val="Heading4"/>
+        <w:spacing w:after="0"/>
       </w:pPr>
       <w:r>
         <w:t>Make Your Recommendation</w:t>
@@ -2591,7 +2749,7 @@
                     <pic:cNvPicPr/>
                   </pic:nvPicPr>
                   <pic:blipFill>
-                    <a:blip r:embed="rId28">
+                    <a:blip r:embed="rId29">
                       <a:extLst>
                         <a:ext uri="{28A0092B-C50C-407E-A947-70E740481C1C}">
                           <a14:useLocalDpi xmlns:a14="http://schemas.microsoft.com/office/drawing/2010/main" val="0"/>
@@ -2647,7 +2805,7 @@
         </w:rPr>
         <w:t>More information in “</w:t>
       </w:r>
-      <w:hyperlink r:id="rId29" w:anchor="page=7" w:tgtFrame="_blank" w:history="1">
+      <w:hyperlink r:id="rId30" w:anchor="page=7" w:tgtFrame="_blank" w:history="1">
         <w:r>
           <w:rPr>
             <w:rStyle w:val="Hyperlink"/>
@@ -2808,7 +2966,7 @@
                     <pic:cNvPicPr/>
                   </pic:nvPicPr>
                   <pic:blipFill>
-                    <a:blip r:embed="rId30">
+                    <a:blip r:embed="rId31">
                       <a:extLst>
                         <a:ext uri="{28A0092B-C50C-407E-A947-70E740481C1C}">
                           <a14:useLocalDpi xmlns:a14="http://schemas.microsoft.com/office/drawing/2010/main" val="0"/>
@@ -2978,7 +3136,7 @@
                     <pic:cNvPicPr/>
                   </pic:nvPicPr>
                   <pic:blipFill>
-                    <a:blip r:embed="rId31">
+                    <a:blip r:embed="rId32">
                       <a:extLst>
                         <a:ext uri="{28A0092B-C50C-407E-A947-70E740481C1C}">
                           <a14:useLocalDpi xmlns:a14="http://schemas.microsoft.com/office/drawing/2010/main" val="0"/>
@@ -3110,7 +3268,23 @@
           <w:rFonts w:ascii="Verdana" w:eastAsia="Times New Roman" w:hAnsi="Verdana" w:cs="Times New Roman"/>
           <w:color w:val="222222"/>
         </w:rPr>
-        <w:t>I reserve the right to change your grade as appropriate however. We’ll talk more about the reasons I might not take your suggestion later in the course, but generally, it happens when someone has pitched a grade that is lower than they deserve for reasons that have nothing to do with learning in the course.</w:t>
+        <w:t xml:space="preserve">I reserve the right to change your grade as </w:t>
+      </w:r>
+      <w:proofErr w:type="gramStart"/>
+      <w:r>
+        <w:rPr>
+          <w:rFonts w:ascii="Verdana" w:eastAsia="Times New Roman" w:hAnsi="Verdana" w:cs="Times New Roman"/>
+          <w:color w:val="222222"/>
+        </w:rPr>
+        <w:t>appropriate</w:t>
+      </w:r>
+      <w:proofErr w:type="gramEnd"/>
+      <w:r>
+        <w:rPr>
+          <w:rFonts w:ascii="Verdana" w:eastAsia="Times New Roman" w:hAnsi="Verdana" w:cs="Times New Roman"/>
+          <w:color w:val="222222"/>
+        </w:rPr>
+        <w:t xml:space="preserve"> however. We’ll talk more about the reasons I might not take your suggestion later in the course, but generally, it happens when someone has pitched a grade that is lower than they deserve for reasons that have nothing to do with learning in the course.</w:t>
       </w:r>
     </w:p>
     <w:p>
@@ -3128,7 +3302,7 @@
         </w:rPr>
         <w:t>You can read more about these activities in “</w:t>
       </w:r>
-      <w:hyperlink r:id="rId32" w:anchor="page=12" w:tgtFrame="_blank" w:history="1">
+      <w:hyperlink r:id="rId33" w:anchor="page=12" w:tgtFrame="_blank" w:history="1">
         <w:r>
           <w:rPr>
             <w:rFonts w:ascii="Verdana" w:eastAsia="Times New Roman" w:hAnsi="Verdana" w:cs="Times New Roman"/>
@@ -3186,7 +3360,7 @@
           <v:shape id="_x0000_i1098" type="#_x0000_t75" style="width:20.25pt;height:18pt" o:ole="">
             <v:imagedata r:id="rId8" o:title=""/>
           </v:shape>
-          <w:control r:id="rId33" w:name="DefaultOcxName6" w:shapeid="_x0000_i1098"/>
+          <w:control r:id="rId34" w:name="DefaultOcxName6" w:shapeid="_x0000_i1098"/>
         </w:object>
       </w:r>
       <w:r>
@@ -3214,7 +3388,7 @@
           <v:shape id="_x0000_i1101" type="#_x0000_t75" style="width:20.25pt;height:18pt" o:ole="">
             <v:imagedata r:id="rId8" o:title=""/>
           </v:shape>
-          <w:control r:id="rId34" w:name="DefaultOcxName13" w:shapeid="_x0000_i1101"/>
+          <w:control r:id="rId35" w:name="DefaultOcxName13" w:shapeid="_x0000_i1101"/>
         </w:object>
       </w:r>
       <w:r>
@@ -3256,7 +3430,7 @@
           <v:shape id="_x0000_i1104" type="#_x0000_t75" style="width:20.25pt;height:18pt" o:ole="">
             <v:imagedata r:id="rId8" o:title=""/>
           </v:shape>
-          <w:control r:id="rId35" w:name="DefaultOcxName23" w:shapeid="_x0000_i1104"/>
+          <w:control r:id="rId36" w:name="DefaultOcxName23" w:shapeid="_x0000_i1104"/>
         </w:object>
       </w:r>
       <w:r>
@@ -3299,7 +3473,7 @@
           <v:shape id="_x0000_i1107" type="#_x0000_t75" style="width:20.25pt;height:18pt" o:ole="">
             <v:imagedata r:id="rId8" o:title=""/>
           </v:shape>
-          <w:control r:id="rId36" w:name="DefaultOcxName33" w:shapeid="_x0000_i1107"/>
+          <w:control r:id="rId37" w:name="DefaultOcxName33" w:shapeid="_x0000_i1107"/>
         </w:object>
       </w:r>
       <w:r>
@@ -3408,7 +3582,7 @@
                     <pic:cNvPicPr/>
                   </pic:nvPicPr>
                   <pic:blipFill>
-                    <a:blip r:embed="rId37">
+                    <a:blip r:embed="rId38">
                       <a:extLst>
                         <a:ext uri="{28A0092B-C50C-407E-A947-70E740481C1C}">
                           <a14:useLocalDpi xmlns:a14="http://schemas.microsoft.com/office/drawing/2010/main" val="0"/>
@@ -3719,7 +3893,7 @@
                     <pic:cNvPicPr/>
                   </pic:nvPicPr>
                   <pic:blipFill>
-                    <a:blip r:embed="rId38">
+                    <a:blip r:embed="rId39">
                       <a:extLst>
                         <a:ext uri="{28A0092B-C50C-407E-A947-70E740481C1C}">
                           <a14:useLocalDpi xmlns:a14="http://schemas.microsoft.com/office/drawing/2010/main" val="0"/>
@@ -3946,13 +4120,7 @@
         <w:rPr>
           <w:rFonts w:ascii="Verdana" w:eastAsia="Times New Roman" w:hAnsi="Verdana" w:cs="Times New Roman"/>
         </w:rPr>
-        <w:t xml:space="preserve"> </w:t>
-      </w:r>
-      <w:r>
-        <w:rPr>
-          <w:rFonts w:ascii="Verdana" w:eastAsia="Times New Roman" w:hAnsi="Verdana" w:cs="Times New Roman"/>
-        </w:rPr>
-        <w:t>Peer feedback in the course must be completed on time—because of limits in Canvas and because your classmates’ work depends upon it. To make up for the lack of a grace period, most peer feedback activities happen in two rounds. Each round gives you five days to complete your feedback. You can participate in the first round, the second round, or both rounds. It’s up to you.</w:t>
+        <w:t xml:space="preserve"> Peer feedback in the course must be completed on time—because of limits in Canvas and because your classmates’ work depends upon it. To make up for the lack of a grace period, most peer feedback activities happen in two rounds. Each round gives you five days to complete your feedback. You can participate in the first round, the second round, or both rounds. It’s up to you.</w:t>
       </w:r>
     </w:p>
     <w:p>
@@ -4018,7 +4186,21 @@
         <w:rPr>
           <w:rFonts w:ascii="Verdana" w:eastAsia="Times New Roman" w:hAnsi="Verdana" w:cs="Times New Roman"/>
         </w:rPr>
-        <w:t>, 2021 so that I can submit course grades on time. There are no make-ups or extensions unless approved by the Dean of Students.</w:t>
+        <w:t xml:space="preserve">, </w:t>
+      </w:r>
+      <w:proofErr w:type="gramStart"/>
+      <w:r>
+        <w:rPr>
+          <w:rFonts w:ascii="Verdana" w:eastAsia="Times New Roman" w:hAnsi="Verdana" w:cs="Times New Roman"/>
+        </w:rPr>
+        <w:t>2021</w:t>
+      </w:r>
+      <w:proofErr w:type="gramEnd"/>
+      <w:r>
+        <w:rPr>
+          <w:rFonts w:ascii="Verdana" w:eastAsia="Times New Roman" w:hAnsi="Verdana" w:cs="Times New Roman"/>
+        </w:rPr>
+        <w:t xml:space="preserve"> so that I can submit course grades on time. There are no make-ups or extensions unless approved by the Dean of Students.</w:t>
       </w:r>
     </w:p>
     <w:p>
@@ -4046,7 +4228,7 @@
         </w:rPr>
         <w:t xml:space="preserve"> in “</w:t>
       </w:r>
-      <w:hyperlink r:id="rId39" w:anchor="page=5" w:history="1">
+      <w:hyperlink r:id="rId40" w:anchor="page=5" w:history="1">
         <w:r>
           <w:rPr>
             <w:rStyle w:val="Hyperlink"/>
@@ -4184,7 +4366,7 @@
                     <pic:cNvPicPr/>
                   </pic:nvPicPr>
                   <pic:blipFill>
-                    <a:blip r:embed="rId40">
+                    <a:blip r:embed="rId41">
                       <a:extLst>
                         <a:ext uri="{28A0092B-C50C-407E-A947-70E740481C1C}">
                           <a14:useLocalDpi xmlns:a14="http://schemas.microsoft.com/office/drawing/2010/main" val="0"/>
@@ -4240,7 +4422,7 @@
         </w:rPr>
         <w:t>Everyone needs special accommodations at some point because we all learn differently. I am happy to work directly with you or with the </w:t>
       </w:r>
-      <w:hyperlink r:id="rId41" w:tgtFrame="_blank" w:history="1">
+      <w:hyperlink r:id="rId42" w:tgtFrame="_blank" w:history="1">
         <w:r>
           <w:rPr>
             <w:rStyle w:val="Hyperlink"/>
@@ -4292,7 +4474,7 @@
         </w:rPr>
         <w:t>To document what will help you the most, please contact </w:t>
       </w:r>
-      <w:hyperlink r:id="rId42" w:tgtFrame="_blank" w:history="1">
+      <w:hyperlink r:id="rId43" w:tgtFrame="_blank" w:history="1">
         <w:r>
           <w:rPr>
             <w:rStyle w:val="Hyperlink"/>
@@ -4309,9 +4491,27 @@
           <w:sz w:val="22"/>
           <w:szCs w:val="22"/>
         </w:rPr>
-        <w:t> (SSD) in 310 Lavery Hall (</w:t>
-      </w:r>
-      <w:hyperlink r:id="rId43" w:tgtFrame="_blank" w:history="1">
+        <w:t xml:space="preserve"> (SSD) in 310 </w:t>
+      </w:r>
+      <w:proofErr w:type="spellStart"/>
+      <w:r>
+        <w:rPr>
+          <w:rFonts w:ascii="Verdana" w:hAnsi="Verdana"/>
+          <w:sz w:val="22"/>
+          <w:szCs w:val="22"/>
+        </w:rPr>
+        <w:t>Lavery</w:t>
+      </w:r>
+      <w:proofErr w:type="spellEnd"/>
+      <w:r>
+        <w:rPr>
+          <w:rFonts w:ascii="Verdana" w:hAnsi="Verdana"/>
+          <w:sz w:val="22"/>
+          <w:szCs w:val="22"/>
+        </w:rPr>
+        <w:t xml:space="preserve"> Hall (</w:t>
+      </w:r>
+      <w:hyperlink r:id="rId44" w:tgtFrame="_blank" w:history="1">
         <w:r>
           <w:rPr>
             <w:rStyle w:val="Hyperlink"/>
@@ -4376,7 +4576,7 @@
         </w:rPr>
         <w:t>That’s okay too. I know that the official testing can be expensive and time-consuming. Send me </w:t>
       </w:r>
-      <w:hyperlink r:id="rId44" w:tgtFrame="_blank" w:history="1">
+      <w:hyperlink r:id="rId45" w:tgtFrame="_blank" w:history="1">
         <w:r>
           <w:rPr>
             <w:rStyle w:val="Hyperlink"/>
@@ -4479,7 +4679,7 @@
         </w:rPr>
         <w:t>No problem. If you need more time on a project or need to complete work in a less distracting environment, take the time you need. Check </w:t>
       </w:r>
-      <w:hyperlink r:id="rId45" w:anchor="page=5" w:tgtFrame="_blank" w:history="1">
+      <w:hyperlink r:id="rId46" w:anchor="page=5" w:tgtFrame="_blank" w:history="1">
         <w:r>
           <w:rPr>
             <w:rStyle w:val="Hyperlink"/>
@@ -4487,25 +4687,7 @@
             <w:sz w:val="22"/>
             <w:szCs w:val="22"/>
           </w:rPr>
-          <w:t>th</w:t>
-        </w:r>
-        <w:r>
-          <w:rPr>
-            <w:rStyle w:val="Hyperlink"/>
-            <w:rFonts w:ascii="Verdana" w:hAnsi="Verdana"/>
-            <w:sz w:val="22"/>
-            <w:szCs w:val="22"/>
-          </w:rPr>
-          <w:t>e</w:t>
-        </w:r>
-        <w:r>
-          <w:rPr>
-            <w:rStyle w:val="Hyperlink"/>
-            <w:rFonts w:ascii="Verdana" w:hAnsi="Verdana"/>
-            <w:sz w:val="22"/>
-            <w:szCs w:val="22"/>
-          </w:rPr>
-          <w:t xml:space="preserve"> late policy</w:t>
+          <w:t>the late policy</w:t>
         </w:r>
       </w:hyperlink>
       <w:r>
@@ -4554,7 +4736,7 @@
                     <pic:cNvPicPr/>
                   </pic:nvPicPr>
                   <pic:blipFill>
-                    <a:blip r:embed="rId46" cstate="print">
+                    <a:blip r:embed="rId47" cstate="print">
                       <a:extLst>
                         <a:ext uri="{28A0092B-C50C-407E-A947-70E740481C1C}">
                           <a14:useLocalDpi xmlns:a14="http://schemas.microsoft.com/office/drawing/2010/main" val="0"/>
@@ -4645,7 +4827,7 @@
         </w:rPr>
         <w:t>More information in “</w:t>
       </w:r>
-      <w:hyperlink r:id="rId47" w:anchor="heading=h.8tbhbjuvt2l4" w:tgtFrame="_blank" w:history="1">
+      <w:hyperlink r:id="rId48" w:anchor="heading=h.8tbhbjuvt2l4" w:tgtFrame="_blank" w:history="1">
         <w:r>
           <w:rPr>
             <w:rStyle w:val="Hyperlink"/>
@@ -4890,7 +5072,7 @@
         </w:rPr>
         <w:t xml:space="preserve"> </w:t>
       </w:r>
-      <w:hyperlink r:id="rId48" w:anchor="heading=h.knkvdsl2ge4n" w:tgtFrame="_blank" w:history="1">
+      <w:hyperlink r:id="rId49" w:anchor="heading=h.knkvdsl2ge4n" w:tgtFrame="_blank" w:history="1">
         <w:r>
           <w:rPr>
             <w:rFonts w:ascii="Verdana" w:eastAsia="Times New Roman" w:hAnsi="Verdana" w:cs="Times New Roman"/>
@@ -4907,7 +5089,7 @@
         </w:rPr>
         <w:t> and the </w:t>
       </w:r>
-      <w:hyperlink r:id="rId49" w:anchor="heading=h.ygkv8ubagbcq" w:tgtFrame="_blank" w:history="1">
+      <w:hyperlink r:id="rId50" w:anchor="heading=h.ygkv8ubagbcq" w:tgtFrame="_blank" w:history="1">
         <w:r>
           <w:rPr>
             <w:rFonts w:ascii="Verdana" w:eastAsia="Times New Roman" w:hAnsi="Verdana" w:cs="Times New Roman"/>
@@ -4979,7 +5161,7 @@
           <v:shape id="_x0000_i1110" type="#_x0000_t75" style="width:20.25pt;height:18pt" o:ole="">
             <v:imagedata r:id="rId19" o:title=""/>
           </v:shape>
-          <w:control r:id="rId50" w:name="DefaultOcxName5" w:shapeid="_x0000_i1110"/>
+          <w:control r:id="rId51" w:name="DefaultOcxName5" w:shapeid="_x0000_i1110"/>
         </w:object>
       </w:r>
       <w:r>
@@ -5007,7 +5189,7 @@
           <v:shape id="_x0000_i1113" type="#_x0000_t75" style="width:20.25pt;height:18pt" o:ole="">
             <v:imagedata r:id="rId19" o:title=""/>
           </v:shape>
-          <w:control r:id="rId51" w:name="DefaultOcxName12" w:shapeid="_x0000_i1113"/>
+          <w:control r:id="rId52" w:name="DefaultOcxName12" w:shapeid="_x0000_i1113"/>
         </w:object>
       </w:r>
       <w:r>
@@ -5015,7 +5197,23 @@
           <w:rFonts w:ascii="Verdana" w:eastAsia="Times New Roman" w:hAnsi="Verdana" w:cs="Times New Roman"/>
           <w:color w:val="222222"/>
         </w:rPr>
-        <w:t>No, I want to make the HokieBird cry by being a dishonest Hokie.</w:t>
+        <w:t xml:space="preserve">No, I want to make the </w:t>
+      </w:r>
+      <w:proofErr w:type="spellStart"/>
+      <w:r>
+        <w:rPr>
+          <w:rFonts w:ascii="Verdana" w:eastAsia="Times New Roman" w:hAnsi="Verdana" w:cs="Times New Roman"/>
+          <w:color w:val="222222"/>
+        </w:rPr>
+        <w:t>HokieBird</w:t>
+      </w:r>
+      <w:proofErr w:type="spellEnd"/>
+      <w:r>
+        <w:rPr>
+          <w:rFonts w:ascii="Verdana" w:eastAsia="Times New Roman" w:hAnsi="Verdana" w:cs="Times New Roman"/>
+          <w:color w:val="222222"/>
+        </w:rPr>
+        <w:t xml:space="preserve"> cry by being a dishonest Hokie.</w:t>
       </w:r>
     </w:p>
     <w:p>
@@ -5027,7 +5225,7 @@
       </w:pPr>
     </w:p>
     <w:sectPr>
-      <w:footerReference w:type="default" r:id="rId52"/>
+      <w:footerReference w:type="default" r:id="rId53"/>
       <w:pgSz w:w="12240" w:h="15840"/>
       <w:pgMar w:top="720" w:right="720" w:bottom="720" w:left="1008" w:header="720" w:footer="120" w:gutter="0"/>
       <w:cols w:space="720"/>
@@ -5104,8 +5302,20 @@
               <w:sz w:val="16"/>
               <w:szCs w:val="16"/>
             </w:rPr>
-            <w:t>Creative Commons Attribution-NonCommercial</w:t>
+            <w:t>Creative Commons Attribution-</w:t>
           </w:r>
+          <w:proofErr w:type="spellStart"/>
+          <w:r>
+            <w:rPr>
+              <w:rStyle w:val="Hyperlink"/>
+              <w:rFonts w:ascii="Verdana" w:hAnsi="Verdana" w:cs="Arial"/>
+              <w:color w:val="E87722"/>
+              <w:sz w:val="16"/>
+              <w:szCs w:val="16"/>
+            </w:rPr>
+            <w:t>NonCommercial</w:t>
+          </w:r>
+          <w:proofErr w:type="spellEnd"/>
           <w:r>
             <w:rPr>
               <w:rStyle w:val="Hyperlink"/>

</xml_diff>